<commit_message>
ChushkaWebApp - finished. Todo - soft delete for product.
</commit_message>
<xml_diff>
--- a/03. CSharp-MVC-Frameworks-Razor-Views-and-Layouts-Exercise.docx
+++ b/03. CSharp-MVC-Frameworks-Razor-Views-and-Layouts-Exercise.docx
@@ -4,7 +4,7 @@
   <w:body>
     <w:p>
       <w:pPr>
-        <w:pStyle w:val="Heading1"/>
+        <w:pStyle w:val="1"/>
         <w:jc w:val="center"/>
       </w:pPr>
       <w:r>
@@ -21,18 +21,10 @@
       <w:hyperlink r:id="rId8" w:history="1">
         <w:r>
           <w:rPr>
-            <w:rStyle w:val="Hyperlink"/>
+            <w:rStyle w:val="a9"/>
           </w:rPr>
-          <w:t xml:space="preserve">“C# MVC Frameworks - ASP.NET Core” course @ </w:t>
+          <w:t>“C# MVC Frameworks - ASP.NET Core” course @ SoftUni</w:t>
         </w:r>
-        <w:proofErr w:type="spellStart"/>
-        <w:r>
-          <w:rPr>
-            <w:rStyle w:val="Hyperlink"/>
-          </w:rPr>
-          <w:t>SoftUni</w:t>
-        </w:r>
-        <w:proofErr w:type="spellEnd"/>
       </w:hyperlink>
       <w:r>
         <w:t>.</w:t>
@@ -40,7 +32,7 @@
     </w:p>
     <w:p>
       <w:pPr>
-        <w:pStyle w:val="Heading1"/>
+        <w:pStyle w:val="1"/>
         <w:jc w:val="center"/>
         <w:rPr>
           <w:noProof/>
@@ -285,7 +277,7 @@
     </w:p>
     <w:p>
       <w:pPr>
-        <w:pStyle w:val="Heading2"/>
+        <w:pStyle w:val="2"/>
         <w:rPr>
           <w:noProof/>
           <w:lang w:val="bg-BG"/>
@@ -301,7 +293,7 @@
     </w:p>
     <w:p>
       <w:pPr>
-        <w:pStyle w:val="Heading2"/>
+        <w:pStyle w:val="2"/>
         <w:rPr>
           <w:rFonts w:eastAsiaTheme="minorHAnsi" w:cstheme="minorBidi"/>
           <w:b w:val="0"/>
@@ -346,7 +338,7 @@
     </w:p>
     <w:p>
       <w:pPr>
-        <w:pStyle w:val="Heading2"/>
+        <w:pStyle w:val="2"/>
         <w:rPr>
           <w:noProof/>
           <w:lang w:val="bg-BG"/>
@@ -444,7 +436,7 @@
     </w:p>
     <w:p>
       <w:pPr>
-        <w:pStyle w:val="Heading3"/>
+        <w:pStyle w:val="3"/>
         <w:rPr>
           <w:noProof/>
           <w:lang w:val="bg-BG"/>
@@ -460,7 +452,7 @@
     </w:p>
     <w:p>
       <w:pPr>
-        <w:pStyle w:val="ListParagraph"/>
+        <w:pStyle w:val="ac"/>
         <w:numPr>
           <w:ilvl w:val="0"/>
           <w:numId w:val="21"/>
@@ -501,7 +493,7 @@
     </w:p>
     <w:p>
       <w:pPr>
-        <w:pStyle w:val="ListParagraph"/>
+        <w:pStyle w:val="ac"/>
         <w:numPr>
           <w:ilvl w:val="0"/>
           <w:numId w:val="21"/>
@@ -530,7 +522,7 @@
     </w:p>
     <w:p>
       <w:pPr>
-        <w:pStyle w:val="ListParagraph"/>
+        <w:pStyle w:val="ac"/>
         <w:numPr>
           <w:ilvl w:val="0"/>
           <w:numId w:val="21"/>
@@ -564,7 +556,7 @@
     </w:p>
     <w:p>
       <w:pPr>
-        <w:pStyle w:val="ListParagraph"/>
+        <w:pStyle w:val="ac"/>
         <w:numPr>
           <w:ilvl w:val="0"/>
           <w:numId w:val="21"/>
@@ -593,7 +585,7 @@
     </w:p>
     <w:p>
       <w:pPr>
-        <w:pStyle w:val="ListParagraph"/>
+        <w:pStyle w:val="ac"/>
         <w:numPr>
           <w:ilvl w:val="0"/>
           <w:numId w:val="22"/>
@@ -685,7 +677,7 @@
     </w:p>
     <w:p>
       <w:pPr>
-        <w:pStyle w:val="Heading3"/>
+        <w:pStyle w:val="3"/>
         <w:rPr>
           <w:noProof/>
           <w:lang w:val="bg-BG"/>
@@ -701,7 +693,7 @@
     </w:p>
     <w:p>
       <w:pPr>
-        <w:pStyle w:val="ListParagraph"/>
+        <w:pStyle w:val="ac"/>
         <w:numPr>
           <w:ilvl w:val="0"/>
           <w:numId w:val="22"/>
@@ -748,7 +740,7 @@
     </w:p>
     <w:p>
       <w:pPr>
-        <w:pStyle w:val="ListParagraph"/>
+        <w:pStyle w:val="ac"/>
         <w:numPr>
           <w:ilvl w:val="0"/>
           <w:numId w:val="22"/>
@@ -775,7 +767,7 @@
     </w:p>
     <w:p>
       <w:pPr>
-        <w:pStyle w:val="ListParagraph"/>
+        <w:pStyle w:val="ac"/>
         <w:numPr>
           <w:ilvl w:val="0"/>
           <w:numId w:val="22"/>
@@ -837,7 +829,7 @@
     </w:p>
     <w:p>
       <w:pPr>
-        <w:pStyle w:val="ListParagraph"/>
+        <w:pStyle w:val="ac"/>
         <w:numPr>
           <w:ilvl w:val="0"/>
           <w:numId w:val="22"/>
@@ -864,7 +856,7 @@
     </w:p>
     <w:p>
       <w:pPr>
-        <w:pStyle w:val="ListParagraph"/>
+        <w:pStyle w:val="ac"/>
         <w:numPr>
           <w:ilvl w:val="0"/>
           <w:numId w:val="22"/>
@@ -989,7 +981,7 @@
     </w:p>
     <w:p>
       <w:pPr>
-        <w:pStyle w:val="Heading3"/>
+        <w:pStyle w:val="3"/>
         <w:rPr>
           <w:noProof/>
           <w:lang w:val="bg-BG"/>
@@ -1005,7 +997,7 @@
     </w:p>
     <w:p>
       <w:pPr>
-        <w:pStyle w:val="ListParagraph"/>
+        <w:pStyle w:val="ac"/>
         <w:numPr>
           <w:ilvl w:val="0"/>
           <w:numId w:val="24"/>
@@ -1073,7 +1065,7 @@
     </w:p>
     <w:p>
       <w:pPr>
-        <w:pStyle w:val="ListParagraph"/>
+        <w:pStyle w:val="ac"/>
         <w:numPr>
           <w:ilvl w:val="0"/>
           <w:numId w:val="24"/>
@@ -1114,7 +1106,7 @@
     </w:p>
     <w:p>
       <w:pPr>
-        <w:pStyle w:val="ListParagraph"/>
+        <w:pStyle w:val="ac"/>
         <w:numPr>
           <w:ilvl w:val="0"/>
           <w:numId w:val="24"/>
@@ -1169,7 +1161,7 @@
     </w:p>
     <w:p>
       <w:pPr>
-        <w:pStyle w:val="ListParagraph"/>
+        <w:pStyle w:val="ac"/>
         <w:numPr>
           <w:ilvl w:val="0"/>
           <w:numId w:val="24"/>
@@ -1280,7 +1272,7 @@
     </w:p>
     <w:p>
       <w:pPr>
-        <w:pStyle w:val="Heading2"/>
+        <w:pStyle w:val="2"/>
         <w:rPr>
           <w:noProof/>
           <w:lang w:val="bg-BG"/>
@@ -1296,7 +1288,7 @@
     </w:p>
     <w:p>
       <w:pPr>
-        <w:pStyle w:val="Heading3"/>
+        <w:pStyle w:val="3"/>
         <w:rPr>
           <w:noProof/>
           <w:lang w:val="bg-BG"/>
@@ -1396,15 +1388,16 @@
     </w:p>
     <w:p>
       <w:pPr>
-        <w:pStyle w:val="Heading4"/>
-        <w:rPr>
-          <w:noProof/>
-          <w:lang w:val="bg-BG"/>
-        </w:rPr>
-      </w:pPr>
-      <w:r>
-        <w:rPr>
-          <w:noProof/>
+        <w:pStyle w:val="4"/>
+        <w:rPr>
+          <w:noProof/>
+          <w:lang w:val="bg-BG"/>
+        </w:rPr>
+      </w:pPr>
+      <w:r>
+        <w:rPr>
+          <w:noProof/>
+          <w:highlight w:val="yellow"/>
           <w:lang w:val="bg-BG"/>
         </w:rPr>
         <w:lastRenderedPageBreak/>
@@ -1413,6 +1406,7 @@
       <w:r>
         <w:rPr>
           <w:noProof/>
+          <w:highlight w:val="yellow"/>
           <w:lang w:val="bg-BG"/>
         </w:rPr>
         <w:t xml:space="preserve"> Template</w:t>
@@ -1425,6 +1419,7 @@
           <w:noProof/>
           <w:color w:val="auto"/>
           <w:sz w:val="22"/>
+          <w:lang w:val="bg-BG" w:eastAsia="bg-BG"/>
         </w:rPr>
         <w:drawing>
           <wp:inline distT="0" distB="0" distL="0" distR="0" wp14:anchorId="2717A9FB" wp14:editId="1A6E72BD">
@@ -1486,15 +1481,16 @@
     </w:p>
     <w:p>
       <w:pPr>
-        <w:pStyle w:val="Heading4"/>
-        <w:rPr>
-          <w:noProof/>
-          <w:lang w:val="bg-BG"/>
-        </w:rPr>
-      </w:pPr>
-      <w:r>
-        <w:rPr>
-          <w:noProof/>
+        <w:pStyle w:val="4"/>
+        <w:rPr>
+          <w:noProof/>
+          <w:lang w:val="bg-BG"/>
+        </w:rPr>
+      </w:pPr>
+      <w:r>
+        <w:rPr>
+          <w:noProof/>
+          <w:highlight w:val="yellow"/>
           <w:lang w:val="bg-BG"/>
         </w:rPr>
         <w:t>Login Template</w:t>
@@ -1510,6 +1506,7 @@
       <w:r>
         <w:rPr>
           <w:noProof/>
+          <w:lang w:val="bg-BG" w:eastAsia="bg-BG"/>
         </w:rPr>
         <w:drawing>
           <wp:inline distT="0" distB="0" distL="0" distR="0" wp14:anchorId="2D8D0436" wp14:editId="6CE6777A">
@@ -1571,15 +1568,16 @@
     </w:p>
     <w:p>
       <w:pPr>
-        <w:pStyle w:val="Heading4"/>
-        <w:rPr>
-          <w:noProof/>
-          <w:lang w:val="bg-BG"/>
-        </w:rPr>
-      </w:pPr>
-      <w:r>
-        <w:rPr>
-          <w:noProof/>
+        <w:pStyle w:val="4"/>
+        <w:rPr>
+          <w:noProof/>
+          <w:lang w:val="bg-BG"/>
+        </w:rPr>
+      </w:pPr>
+      <w:r>
+        <w:rPr>
+          <w:noProof/>
+          <w:highlight w:val="yellow"/>
           <w:lang w:val="bg-BG"/>
         </w:rPr>
         <w:lastRenderedPageBreak/>
@@ -1592,6 +1590,7 @@
           <w:noProof/>
           <w:color w:val="auto"/>
           <w:sz w:val="22"/>
+          <w:lang w:val="bg-BG" w:eastAsia="bg-BG"/>
         </w:rPr>
         <w:drawing>
           <wp:inline distT="0" distB="0" distL="0" distR="0" wp14:anchorId="0722B29C" wp14:editId="30AFC357">
@@ -1653,15 +1652,16 @@
     </w:p>
     <w:p>
       <w:pPr>
-        <w:pStyle w:val="Heading3"/>
-        <w:rPr>
-          <w:noProof/>
-          <w:lang w:val="bg-BG"/>
-        </w:rPr>
-      </w:pPr>
-      <w:r>
-        <w:rPr>
-          <w:noProof/>
+        <w:pStyle w:val="3"/>
+        <w:rPr>
+          <w:noProof/>
+          <w:lang w:val="bg-BG"/>
+        </w:rPr>
+      </w:pPr>
+      <w:r>
+        <w:rPr>
+          <w:noProof/>
+          <w:highlight w:val="yellow"/>
           <w:lang w:val="bg-BG"/>
         </w:rPr>
         <w:t>User</w:t>
@@ -1669,6 +1669,7 @@
       <w:r>
         <w:rPr>
           <w:noProof/>
+          <w:highlight w:val="yellow"/>
           <w:lang w:val="bg-BG"/>
         </w:rPr>
         <w:t xml:space="preserve"> Templates</w:t>
@@ -1797,15 +1798,16 @@
     </w:p>
     <w:p>
       <w:pPr>
-        <w:pStyle w:val="Heading4"/>
-        <w:rPr>
-          <w:noProof/>
-          <w:lang w:val="bg-BG"/>
-        </w:rPr>
-      </w:pPr>
-      <w:r>
-        <w:rPr>
-          <w:noProof/>
+        <w:pStyle w:val="4"/>
+        <w:rPr>
+          <w:noProof/>
+          <w:lang w:val="bg-BG"/>
+        </w:rPr>
+      </w:pPr>
+      <w:r>
+        <w:rPr>
+          <w:noProof/>
+          <w:highlight w:val="yellow"/>
           <w:lang w:val="bg-BG"/>
         </w:rPr>
         <w:t>Index</w:t>
@@ -1813,6 +1815,7 @@
       <w:r>
         <w:rPr>
           <w:noProof/>
+          <w:highlight w:val="yellow"/>
           <w:lang w:val="bg-BG"/>
         </w:rPr>
         <w:t xml:space="preserve"> Template</w:t>
@@ -1820,6 +1823,7 @@
       <w:r>
         <w:rPr>
           <w:noProof/>
+          <w:highlight w:val="yellow"/>
           <w:lang w:val="bg-BG"/>
         </w:rPr>
         <w:t xml:space="preserve"> (logged-</w:t>
@@ -1827,6 +1831,7 @@
       <w:r>
         <w:rPr>
           <w:noProof/>
+          <w:highlight w:val="yellow"/>
           <w:lang w:val="bg-BG"/>
         </w:rPr>
         <w:t>in user</w:t>
@@ -1834,12 +1839,14 @@
       <w:r>
         <w:rPr>
           <w:noProof/>
+          <w:highlight w:val="yellow"/>
         </w:rPr>
         <w:t>s</w:t>
       </w:r>
       <w:r>
         <w:rPr>
           <w:noProof/>
+          <w:highlight w:val="yellow"/>
           <w:lang w:val="bg-BG"/>
         </w:rPr>
         <w:t>)</w:t>
@@ -1949,6 +1956,7 @@
       <w:r>
         <w:rPr>
           <w:noProof/>
+          <w:lang w:val="bg-BG" w:eastAsia="bg-BG"/>
         </w:rPr>
         <w:drawing>
           <wp:inline distT="0" distB="0" distL="0" distR="0" wp14:anchorId="00DBE752" wp14:editId="7697A7AE">
@@ -2034,7 +2042,7 @@
     </w:p>
     <w:p>
       <w:pPr>
-        <w:pStyle w:val="Heading4"/>
+        <w:pStyle w:val="4"/>
         <w:rPr>
           <w:noProof/>
           <w:lang w:val="bg-BG"/>
@@ -2093,6 +2101,7 @@
       <w:r>
         <w:rPr>
           <w:noProof/>
+          <w:lang w:val="bg-BG" w:eastAsia="bg-BG"/>
         </w:rPr>
         <w:drawing>
           <wp:inline distT="0" distB="0" distL="0" distR="0" wp14:anchorId="00D6604A" wp14:editId="283AF0D7">
@@ -2146,7 +2155,7 @@
     </w:p>
     <w:p>
       <w:pPr>
-        <w:pStyle w:val="Heading3"/>
+        <w:pStyle w:val="3"/>
         <w:rPr>
           <w:noProof/>
           <w:lang w:val="bg-BG"/>
@@ -2304,15 +2313,18 @@
     </w:p>
     <w:p>
       <w:pPr>
-        <w:pStyle w:val="Heading4"/>
-        <w:rPr>
-          <w:noProof/>
-          <w:lang w:val="bg-BG"/>
-        </w:rPr>
-      </w:pPr>
-      <w:r>
-        <w:rPr>
-          <w:noProof/>
+        <w:pStyle w:val="4"/>
+        <w:rPr>
+          <w:noProof/>
+          <w:lang w:val="bg-BG"/>
+        </w:rPr>
+      </w:pPr>
+      <w:bookmarkStart w:id="0" w:name="_GoBack"/>
+      <w:bookmarkEnd w:id="0"/>
+      <w:r>
+        <w:rPr>
+          <w:noProof/>
+          <w:highlight w:val="yellow"/>
           <w:lang w:val="bg-BG"/>
         </w:rPr>
         <w:t xml:space="preserve">Index Template </w:t>
@@ -2320,6 +2332,7 @@
       <w:r>
         <w:rPr>
           <w:noProof/>
+          <w:highlight w:val="yellow"/>
           <w:lang w:val="bg-BG"/>
         </w:rPr>
         <w:t>(logged-</w:t>
@@ -2327,6 +2340,7 @@
       <w:r>
         <w:rPr>
           <w:noProof/>
+          <w:highlight w:val="yellow"/>
           <w:lang w:val="bg-BG"/>
         </w:rPr>
         <w:t>in admin)</w:t>
@@ -2436,6 +2450,7 @@
       <w:r>
         <w:rPr>
           <w:noProof/>
+          <w:lang w:val="bg-BG" w:eastAsia="bg-BG"/>
         </w:rPr>
         <w:drawing>
           <wp:inline distT="0" distB="0" distL="0" distR="0" wp14:anchorId="7BDB5929" wp14:editId="1745DA36">
@@ -2489,7 +2504,7 @@
     </w:p>
     <w:p>
       <w:pPr>
-        <w:pStyle w:val="Heading4"/>
+        <w:pStyle w:val="4"/>
         <w:rPr>
           <w:noProof/>
           <w:lang w:val="bg-BG"/>
@@ -2516,8 +2531,6 @@
         </w:rPr>
         <w:t xml:space="preserve">Template </w:t>
       </w:r>
-      <w:bookmarkStart w:id="0" w:name="_GoBack"/>
-      <w:bookmarkEnd w:id="0"/>
       <w:r>
         <w:rPr>
           <w:noProof/>
@@ -2543,6 +2556,7 @@
       <w:r>
         <w:rPr>
           <w:noProof/>
+          <w:lang w:val="bg-BG" w:eastAsia="bg-BG"/>
         </w:rPr>
         <w:drawing>
           <wp:inline distT="0" distB="0" distL="0" distR="0" wp14:anchorId="163D64BF" wp14:editId="3B3537D3">
@@ -2596,7 +2610,7 @@
     </w:p>
     <w:p>
       <w:pPr>
-        <w:pStyle w:val="Heading4"/>
+        <w:pStyle w:val="4"/>
         <w:rPr>
           <w:noProof/>
           <w:lang w:val="bg-BG"/>
@@ -2662,6 +2676,7 @@
       <w:r>
         <w:rPr>
           <w:noProof/>
+          <w:lang w:val="bg-BG" w:eastAsia="bg-BG"/>
         </w:rPr>
         <w:drawing>
           <wp:inline distT="0" distB="0" distL="0" distR="0" wp14:anchorId="6EE96DE2" wp14:editId="06FEBFBF">
@@ -2715,7 +2730,7 @@
     </w:p>
     <w:p>
       <w:pPr>
-        <w:pStyle w:val="Heading4"/>
+        <w:pStyle w:val="4"/>
         <w:rPr>
           <w:noProof/>
           <w:lang w:val="bg-BG"/>
@@ -2761,6 +2776,7 @@
       <w:r>
         <w:rPr>
           <w:noProof/>
+          <w:lang w:val="bg-BG" w:eastAsia="bg-BG"/>
         </w:rPr>
         <w:drawing>
           <wp:inline distT="0" distB="0" distL="0" distR="0" wp14:anchorId="59965E79" wp14:editId="0A02F916">
@@ -2822,7 +2838,7 @@
     </w:p>
     <w:p>
       <w:pPr>
-        <w:pStyle w:val="Heading4"/>
+        <w:pStyle w:val="4"/>
         <w:rPr>
           <w:noProof/>
           <w:lang w:val="bg-BG"/>
@@ -2867,6 +2883,7 @@
       <w:r>
         <w:rPr>
           <w:noProof/>
+          <w:lang w:val="bg-BG" w:eastAsia="bg-BG"/>
         </w:rPr>
         <w:drawing>
           <wp:inline distT="0" distB="0" distL="0" distR="0" wp14:anchorId="2D6B3C8E" wp14:editId="08A6BAE6">
@@ -2920,7 +2937,7 @@
     </w:p>
     <w:p>
       <w:pPr>
-        <w:pStyle w:val="Heading4"/>
+        <w:pStyle w:val="4"/>
         <w:rPr>
           <w:noProof/>
           <w:lang w:val="bg-BG"/>
@@ -2959,6 +2976,7 @@
       <w:r>
         <w:rPr>
           <w:noProof/>
+          <w:lang w:val="bg-BG" w:eastAsia="bg-BG"/>
         </w:rPr>
         <w:drawing>
           <wp:inline distT="0" distB="0" distL="0" distR="0" wp14:anchorId="62631161" wp14:editId="1A072FA1">
@@ -3211,7 +3229,7 @@
     </w:p>
     <w:p>
       <w:pPr>
-        <w:pStyle w:val="Heading2"/>
+        <w:pStyle w:val="2"/>
         <w:rPr>
           <w:noProof/>
           <w:lang w:val="bg-BG"/>
@@ -3789,7 +3807,7 @@
     </w:p>
     <w:p>
       <w:pPr>
-        <w:pStyle w:val="Heading4"/>
+        <w:pStyle w:val="4"/>
       </w:pPr>
       <w:r>
         <w:t>Users</w:t>
@@ -3858,7 +3876,7 @@
     </w:p>
     <w:p>
       <w:pPr>
-        <w:pStyle w:val="Heading4"/>
+        <w:pStyle w:val="4"/>
       </w:pPr>
       <w:r>
         <w:t>Products</w:t>
@@ -4123,7 +4141,7 @@
     </w:p>
     <w:p>
       <w:pPr>
-        <w:pStyle w:val="Heading2"/>
+        <w:pStyle w:val="2"/>
         <w:rPr>
           <w:noProof/>
           <w:lang w:val="bg-BG"/>
@@ -4197,7 +4215,7 @@
     </w:p>
     <w:p>
       <w:pPr>
-        <w:pStyle w:val="ListParagraph"/>
+        <w:pStyle w:val="ac"/>
         <w:numPr>
           <w:ilvl w:val="0"/>
           <w:numId w:val="23"/>
@@ -4252,7 +4270,7 @@
     </w:p>
     <w:p>
       <w:pPr>
-        <w:pStyle w:val="ListParagraph"/>
+        <w:pStyle w:val="ac"/>
         <w:numPr>
           <w:ilvl w:val="0"/>
           <w:numId w:val="23"/>
@@ -4307,7 +4325,7 @@
     </w:p>
     <w:p>
       <w:pPr>
-        <w:pStyle w:val="ListParagraph"/>
+        <w:pStyle w:val="ac"/>
         <w:numPr>
           <w:ilvl w:val="0"/>
           <w:numId w:val="23"/>
@@ -4362,7 +4380,7 @@
     </w:p>
     <w:p>
       <w:pPr>
-        <w:pStyle w:val="ListParagraph"/>
+        <w:pStyle w:val="ac"/>
         <w:numPr>
           <w:ilvl w:val="0"/>
           <w:numId w:val="23"/>
@@ -4445,7 +4463,7 @@
     </w:p>
     <w:p>
       <w:pPr>
-        <w:pStyle w:val="ListParagraph"/>
+        <w:pStyle w:val="ac"/>
         <w:numPr>
           <w:ilvl w:val="0"/>
           <w:numId w:val="23"/>
@@ -4528,7 +4546,7 @@
     </w:p>
     <w:p>
       <w:pPr>
-        <w:pStyle w:val="ListParagraph"/>
+        <w:pStyle w:val="ac"/>
         <w:numPr>
           <w:ilvl w:val="0"/>
           <w:numId w:val="23"/>
@@ -4597,7 +4615,7 @@
     </w:p>
     <w:p>
       <w:pPr>
-        <w:pStyle w:val="ListParagraph"/>
+        <w:pStyle w:val="ac"/>
         <w:numPr>
           <w:ilvl w:val="0"/>
           <w:numId w:val="23"/>
@@ -4652,7 +4670,7 @@
     </w:p>
     <w:p>
       <w:pPr>
-        <w:pStyle w:val="ListParagraph"/>
+        <w:pStyle w:val="ac"/>
         <w:numPr>
           <w:ilvl w:val="0"/>
           <w:numId w:val="23"/>
@@ -4732,7 +4750,7 @@
     </w:p>
     <w:p>
       <w:pPr>
-        <w:pStyle w:val="ListParagraph"/>
+        <w:pStyle w:val="ac"/>
         <w:numPr>
           <w:ilvl w:val="0"/>
           <w:numId w:val="23"/>
@@ -4815,7 +4833,7 @@
     </w:p>
     <w:p>
       <w:pPr>
-        <w:pStyle w:val="ListParagraph"/>
+        <w:pStyle w:val="ac"/>
         <w:numPr>
           <w:ilvl w:val="0"/>
           <w:numId w:val="23"/>
@@ -4900,7 +4918,7 @@
     </w:p>
     <w:p>
       <w:pPr>
-        <w:pStyle w:val="ListParagraph"/>
+        <w:pStyle w:val="ac"/>
         <w:numPr>
           <w:ilvl w:val="0"/>
           <w:numId w:val="23"/>
@@ -4955,7 +4973,7 @@
     </w:p>
     <w:p>
       <w:pPr>
-        <w:pStyle w:val="ListParagraph"/>
+        <w:pStyle w:val="ac"/>
         <w:numPr>
           <w:ilvl w:val="0"/>
           <w:numId w:val="23"/>
@@ -5010,7 +5028,7 @@
     </w:p>
     <w:p>
       <w:pPr>
-        <w:pStyle w:val="ListParagraph"/>
+        <w:pStyle w:val="ac"/>
         <w:numPr>
           <w:ilvl w:val="0"/>
           <w:numId w:val="23"/>
@@ -5065,7 +5083,7 @@
     </w:p>
     <w:p>
       <w:pPr>
-        <w:pStyle w:val="ListParagraph"/>
+        <w:pStyle w:val="ac"/>
         <w:numPr>
           <w:ilvl w:val="0"/>
           <w:numId w:val="23"/>
@@ -5120,7 +5138,7 @@
     </w:p>
     <w:p>
       <w:pPr>
-        <w:pStyle w:val="ListParagraph"/>
+        <w:pStyle w:val="ac"/>
         <w:rPr>
           <w:rStyle w:val="CodeChar"/>
           <w:lang w:val="bg-BG"/>
@@ -5135,15 +5153,7 @@
         <w:t>TIP:</w:t>
       </w:r>
       <w:r>
-        <w:t xml:space="preserve"> Add this code in </w:t>
-      </w:r>
-      <w:proofErr w:type="spellStart"/>
-      <w:r>
-        <w:t>Startup.cs</w:t>
-      </w:r>
-      <w:proofErr w:type="spellEnd"/>
-      <w:r>
-        <w:t xml:space="preserve"> to disable confirming email address of user:</w:t>
+        <w:t xml:space="preserve"> Add this code in Startup.cs to disable confirming email address of user:</w:t>
       </w:r>
     </w:p>
     <w:p>
@@ -5166,19 +5176,22 @@
           <w:sz w:val="19"/>
           <w:szCs w:val="19"/>
         </w:rPr>
-        <w:t xml:space="preserve">    </w:t>
-      </w:r>
-      <w:proofErr w:type="spellStart"/>
-      <w:r>
+        <w:t xml:space="preserve">    services.Configure&lt;IdentityOptions&gt;(options =&gt;</w:t>
+      </w:r>
+    </w:p>
+    <w:p>
+      <w:pPr>
+        <w:autoSpaceDE w:val="0"/>
+        <w:autoSpaceDN w:val="0"/>
+        <w:adjustRightInd w:val="0"/>
+        <w:spacing w:before="0" w:after="0" w:line="240" w:lineRule="auto"/>
         <w:rPr>
           <w:rFonts w:ascii="Consolas" w:hAnsi="Consolas" w:cs="Consolas"/>
           <w:color w:val="000000"/>
           <w:sz w:val="19"/>
           <w:szCs w:val="19"/>
         </w:rPr>
-        <w:t>services.Configure</w:t>
-      </w:r>
-      <w:proofErr w:type="spellEnd"/>
+      </w:pPr>
       <w:r>
         <w:rPr>
           <w:rFonts w:ascii="Consolas" w:hAnsi="Consolas" w:cs="Consolas"/>
@@ -5186,20 +5199,22 @@
           <w:sz w:val="19"/>
           <w:szCs w:val="19"/>
         </w:rPr>
-        <w:t>&lt;</w:t>
-      </w:r>
-      <w:proofErr w:type="spellStart"/>
-      <w:r>
+        <w:t xml:space="preserve">            {</w:t>
+      </w:r>
+    </w:p>
+    <w:p>
+      <w:pPr>
+        <w:autoSpaceDE w:val="0"/>
+        <w:autoSpaceDN w:val="0"/>
+        <w:adjustRightInd w:val="0"/>
+        <w:spacing w:before="0" w:after="0" w:line="240" w:lineRule="auto"/>
         <w:rPr>
           <w:rFonts w:ascii="Consolas" w:hAnsi="Consolas" w:cs="Consolas"/>
           <w:color w:val="000000"/>
           <w:sz w:val="19"/>
           <w:szCs w:val="19"/>
         </w:rPr>
-        <w:t>IdentityOptions</w:t>
-      </w:r>
-      <w:proofErr w:type="spellEnd"/>
-      <w:proofErr w:type="gramStart"/>
+      </w:pPr>
       <w:r>
         <w:rPr>
           <w:rFonts w:ascii="Consolas" w:hAnsi="Consolas" w:cs="Consolas"/>
@@ -5207,83 +5222,7 @@
           <w:sz w:val="19"/>
           <w:szCs w:val="19"/>
         </w:rPr>
-        <w:t>&gt;(</w:t>
-      </w:r>
-      <w:proofErr w:type="gramEnd"/>
-      <w:r>
-        <w:rPr>
-          <w:rFonts w:ascii="Consolas" w:hAnsi="Consolas" w:cs="Consolas"/>
-          <w:color w:val="000000"/>
-          <w:sz w:val="19"/>
-          <w:szCs w:val="19"/>
-        </w:rPr>
-        <w:t>options =&gt;</w:t>
-      </w:r>
-    </w:p>
-    <w:p>
-      <w:pPr>
-        <w:autoSpaceDE w:val="0"/>
-        <w:autoSpaceDN w:val="0"/>
-        <w:adjustRightInd w:val="0"/>
-        <w:spacing w:before="0" w:after="0" w:line="240" w:lineRule="auto"/>
-        <w:rPr>
-          <w:rFonts w:ascii="Consolas" w:hAnsi="Consolas" w:cs="Consolas"/>
-          <w:color w:val="000000"/>
-          <w:sz w:val="19"/>
-          <w:szCs w:val="19"/>
-        </w:rPr>
-      </w:pPr>
-      <w:r>
-        <w:rPr>
-          <w:rFonts w:ascii="Consolas" w:hAnsi="Consolas" w:cs="Consolas"/>
-          <w:color w:val="000000"/>
-          <w:sz w:val="19"/>
-          <w:szCs w:val="19"/>
-        </w:rPr>
-        <w:t xml:space="preserve">            {</w:t>
-      </w:r>
-    </w:p>
-    <w:p>
-      <w:pPr>
-        <w:autoSpaceDE w:val="0"/>
-        <w:autoSpaceDN w:val="0"/>
-        <w:adjustRightInd w:val="0"/>
-        <w:spacing w:before="0" w:after="0" w:line="240" w:lineRule="auto"/>
-        <w:rPr>
-          <w:rFonts w:ascii="Consolas" w:hAnsi="Consolas" w:cs="Consolas"/>
-          <w:color w:val="000000"/>
-          <w:sz w:val="19"/>
-          <w:szCs w:val="19"/>
-        </w:rPr>
-      </w:pPr>
-      <w:r>
-        <w:rPr>
-          <w:rFonts w:ascii="Consolas" w:hAnsi="Consolas" w:cs="Consolas"/>
-          <w:color w:val="000000"/>
-          <w:sz w:val="19"/>
-          <w:szCs w:val="19"/>
-        </w:rPr>
-        <w:t xml:space="preserve">                </w:t>
-      </w:r>
-      <w:proofErr w:type="spellStart"/>
-      <w:r>
-        <w:rPr>
-          <w:rFonts w:ascii="Consolas" w:hAnsi="Consolas" w:cs="Consolas"/>
-          <w:color w:val="000000"/>
-          <w:sz w:val="19"/>
-          <w:szCs w:val="19"/>
-        </w:rPr>
-        <w:t>options.SignIn.RequireConfirmedEmail</w:t>
-      </w:r>
-      <w:proofErr w:type="spellEnd"/>
-      <w:r>
-        <w:rPr>
-          <w:rFonts w:ascii="Consolas" w:hAnsi="Consolas" w:cs="Consolas"/>
-          <w:color w:val="000000"/>
-          <w:sz w:val="19"/>
-          <w:szCs w:val="19"/>
-        </w:rPr>
-        <w:t xml:space="preserve"> = </w:t>
+        <w:t xml:space="preserve">                options.SignIn.RequireConfirmedEmail = </w:t>
       </w:r>
       <w:r>
         <w:rPr>
@@ -5351,15 +5290,7 @@
         <w:t>:</w:t>
       </w:r>
       <w:r>
-        <w:t xml:space="preserve"> Add this code (remove the old one) in </w:t>
-      </w:r>
-      <w:proofErr w:type="spellStart"/>
-      <w:r>
-        <w:t>Startup.cs</w:t>
-      </w:r>
-      <w:proofErr w:type="spellEnd"/>
-      <w:r>
-        <w:t xml:space="preserve"> to enabling using Ro</w:t>
+        <w:t xml:space="preserve"> Add this code (remove the old one) in Startup.cs to enabling using Ro</w:t>
       </w:r>
       <w:r>
         <w:t>les:</w:t>
@@ -5385,19 +5316,22 @@
           <w:sz w:val="19"/>
           <w:szCs w:val="19"/>
         </w:rPr>
-        <w:t xml:space="preserve">    </w:t>
-      </w:r>
-      <w:proofErr w:type="spellStart"/>
-      <w:r>
+        <w:t xml:space="preserve">    services.AddIdentity&lt;IdentityUser, IdentityRole&gt;()</w:t>
+      </w:r>
+    </w:p>
+    <w:p>
+      <w:pPr>
+        <w:autoSpaceDE w:val="0"/>
+        <w:autoSpaceDN w:val="0"/>
+        <w:adjustRightInd w:val="0"/>
+        <w:spacing w:before="0" w:after="0" w:line="240" w:lineRule="auto"/>
         <w:rPr>
           <w:rFonts w:ascii="Consolas" w:hAnsi="Consolas" w:cs="Consolas"/>
           <w:color w:val="000000"/>
           <w:sz w:val="19"/>
           <w:szCs w:val="19"/>
         </w:rPr>
-        <w:t>services.AddIdentity</w:t>
-      </w:r>
-      <w:proofErr w:type="spellEnd"/>
+      </w:pPr>
       <w:r>
         <w:rPr>
           <w:rFonts w:ascii="Consolas" w:hAnsi="Consolas" w:cs="Consolas"/>
@@ -5405,19 +5339,22 @@
           <w:sz w:val="19"/>
           <w:szCs w:val="19"/>
         </w:rPr>
-        <w:t>&lt;</w:t>
-      </w:r>
-      <w:proofErr w:type="spellStart"/>
-      <w:r>
+        <w:t xml:space="preserve">                .AddDefaultUI()</w:t>
+      </w:r>
+    </w:p>
+    <w:p>
+      <w:pPr>
+        <w:autoSpaceDE w:val="0"/>
+        <w:autoSpaceDN w:val="0"/>
+        <w:adjustRightInd w:val="0"/>
+        <w:spacing w:before="0" w:after="0" w:line="240" w:lineRule="auto"/>
         <w:rPr>
           <w:rFonts w:ascii="Consolas" w:hAnsi="Consolas" w:cs="Consolas"/>
           <w:color w:val="000000"/>
           <w:sz w:val="19"/>
           <w:szCs w:val="19"/>
         </w:rPr>
-        <w:t>IdentityUser</w:t>
-      </w:r>
-      <w:proofErr w:type="spellEnd"/>
+      </w:pPr>
       <w:r>
         <w:rPr>
           <w:rFonts w:ascii="Consolas" w:hAnsi="Consolas" w:cs="Consolas"/>
@@ -5425,20 +5362,18 @@
           <w:sz w:val="19"/>
           <w:szCs w:val="19"/>
         </w:rPr>
-        <w:t xml:space="preserve">, </w:t>
-      </w:r>
-      <w:proofErr w:type="spellStart"/>
-      <w:r>
+        <w:t xml:space="preserve">                .AddDefaultTokenProviders()</w:t>
+      </w:r>
+    </w:p>
+    <w:p>
+      <w:pPr>
         <w:rPr>
           <w:rFonts w:ascii="Consolas" w:hAnsi="Consolas" w:cs="Consolas"/>
           <w:color w:val="000000"/>
           <w:sz w:val="19"/>
           <w:szCs w:val="19"/>
         </w:rPr>
-        <w:t>IdentityRole</w:t>
-      </w:r>
-      <w:proofErr w:type="spellEnd"/>
-      <w:proofErr w:type="gramStart"/>
+      </w:pPr>
       <w:r>
         <w:rPr>
           <w:rFonts w:ascii="Consolas" w:hAnsi="Consolas" w:cs="Consolas"/>
@@ -5446,168 +5381,7 @@
           <w:sz w:val="19"/>
           <w:szCs w:val="19"/>
         </w:rPr>
-        <w:t>&gt;()</w:t>
-      </w:r>
-      <w:proofErr w:type="gramEnd"/>
-    </w:p>
-    <w:p>
-      <w:pPr>
-        <w:autoSpaceDE w:val="0"/>
-        <w:autoSpaceDN w:val="0"/>
-        <w:adjustRightInd w:val="0"/>
-        <w:spacing w:before="0" w:after="0" w:line="240" w:lineRule="auto"/>
-        <w:rPr>
-          <w:rFonts w:ascii="Consolas" w:hAnsi="Consolas" w:cs="Consolas"/>
-          <w:color w:val="000000"/>
-          <w:sz w:val="19"/>
-          <w:szCs w:val="19"/>
-        </w:rPr>
-      </w:pPr>
-      <w:r>
-        <w:rPr>
-          <w:rFonts w:ascii="Consolas" w:hAnsi="Consolas" w:cs="Consolas"/>
-          <w:color w:val="000000"/>
-          <w:sz w:val="19"/>
-          <w:szCs w:val="19"/>
-        </w:rPr>
-        <w:t xml:space="preserve">                .</w:t>
-      </w:r>
-      <w:proofErr w:type="spellStart"/>
-      <w:proofErr w:type="gramStart"/>
-      <w:r>
-        <w:rPr>
-          <w:rFonts w:ascii="Consolas" w:hAnsi="Consolas" w:cs="Consolas"/>
-          <w:color w:val="000000"/>
-          <w:sz w:val="19"/>
-          <w:szCs w:val="19"/>
-        </w:rPr>
-        <w:t>AddDefaultUI</w:t>
-      </w:r>
-      <w:proofErr w:type="spellEnd"/>
-      <w:r>
-        <w:rPr>
-          <w:rFonts w:ascii="Consolas" w:hAnsi="Consolas" w:cs="Consolas"/>
-          <w:color w:val="000000"/>
-          <w:sz w:val="19"/>
-          <w:szCs w:val="19"/>
-        </w:rPr>
-        <w:t>()</w:t>
-      </w:r>
-      <w:proofErr w:type="gramEnd"/>
-    </w:p>
-    <w:p>
-      <w:pPr>
-        <w:autoSpaceDE w:val="0"/>
-        <w:autoSpaceDN w:val="0"/>
-        <w:adjustRightInd w:val="0"/>
-        <w:spacing w:before="0" w:after="0" w:line="240" w:lineRule="auto"/>
-        <w:rPr>
-          <w:rFonts w:ascii="Consolas" w:hAnsi="Consolas" w:cs="Consolas"/>
-          <w:color w:val="000000"/>
-          <w:sz w:val="19"/>
-          <w:szCs w:val="19"/>
-        </w:rPr>
-      </w:pPr>
-      <w:r>
-        <w:rPr>
-          <w:rFonts w:ascii="Consolas" w:hAnsi="Consolas" w:cs="Consolas"/>
-          <w:color w:val="000000"/>
-          <w:sz w:val="19"/>
-          <w:szCs w:val="19"/>
-        </w:rPr>
-        <w:t xml:space="preserve">                .</w:t>
-      </w:r>
-      <w:proofErr w:type="spellStart"/>
-      <w:proofErr w:type="gramStart"/>
-      <w:r>
-        <w:rPr>
-          <w:rFonts w:ascii="Consolas" w:hAnsi="Consolas" w:cs="Consolas"/>
-          <w:color w:val="000000"/>
-          <w:sz w:val="19"/>
-          <w:szCs w:val="19"/>
-        </w:rPr>
-        <w:t>AddDefaultTokenProviders</w:t>
-      </w:r>
-      <w:proofErr w:type="spellEnd"/>
-      <w:r>
-        <w:rPr>
-          <w:rFonts w:ascii="Consolas" w:hAnsi="Consolas" w:cs="Consolas"/>
-          <w:color w:val="000000"/>
-          <w:sz w:val="19"/>
-          <w:szCs w:val="19"/>
-        </w:rPr>
-        <w:t>()</w:t>
-      </w:r>
-      <w:proofErr w:type="gramEnd"/>
-    </w:p>
-    <w:p>
-      <w:pPr>
-        <w:rPr>
-          <w:rFonts w:ascii="Consolas" w:hAnsi="Consolas" w:cs="Consolas"/>
-          <w:color w:val="000000"/>
-          <w:sz w:val="19"/>
-          <w:szCs w:val="19"/>
-        </w:rPr>
-      </w:pPr>
-      <w:r>
-        <w:rPr>
-          <w:rFonts w:ascii="Consolas" w:hAnsi="Consolas" w:cs="Consolas"/>
-          <w:color w:val="000000"/>
-          <w:sz w:val="19"/>
-          <w:szCs w:val="19"/>
-        </w:rPr>
-        <w:t xml:space="preserve">                .</w:t>
-      </w:r>
-      <w:proofErr w:type="spellStart"/>
-      <w:r>
-        <w:rPr>
-          <w:rFonts w:ascii="Consolas" w:hAnsi="Consolas" w:cs="Consolas"/>
-          <w:color w:val="000000"/>
-          <w:sz w:val="19"/>
-          <w:szCs w:val="19"/>
-        </w:rPr>
-        <w:t>AddEntityFrameworkStores</w:t>
-      </w:r>
-      <w:proofErr w:type="spellEnd"/>
-      <w:r>
-        <w:rPr>
-          <w:rFonts w:ascii="Consolas" w:hAnsi="Consolas" w:cs="Consolas"/>
-          <w:color w:val="000000"/>
-          <w:sz w:val="19"/>
-          <w:szCs w:val="19"/>
-        </w:rPr>
-        <w:t>&lt;</w:t>
-      </w:r>
-      <w:proofErr w:type="spellStart"/>
-      <w:r>
-        <w:rPr>
-          <w:rFonts w:ascii="Consolas" w:hAnsi="Consolas" w:cs="Consolas"/>
-          <w:color w:val="000000"/>
-          <w:sz w:val="19"/>
-          <w:szCs w:val="19"/>
-        </w:rPr>
-        <w:t>EventuresDbContext</w:t>
-      </w:r>
-      <w:proofErr w:type="spellEnd"/>
-      <w:proofErr w:type="gramStart"/>
-      <w:r>
-        <w:rPr>
-          <w:rFonts w:ascii="Consolas" w:hAnsi="Consolas" w:cs="Consolas"/>
-          <w:color w:val="000000"/>
-          <w:sz w:val="19"/>
-          <w:szCs w:val="19"/>
-        </w:rPr>
-        <w:t>&gt;(</w:t>
-      </w:r>
-      <w:proofErr w:type="gramEnd"/>
-      <w:r>
-        <w:rPr>
-          <w:rFonts w:ascii="Consolas" w:hAnsi="Consolas" w:cs="Consolas"/>
-          <w:color w:val="000000"/>
-          <w:sz w:val="19"/>
-          <w:szCs w:val="19"/>
-        </w:rPr>
-        <w:t>);</w:t>
+        <w:t xml:space="preserve">                .AddEntityFrameworkStores&lt;EventuresDbContext&gt;();</w:t>
       </w:r>
     </w:p>
     <w:p/>
@@ -5633,14 +5407,12 @@
       <w:r>
         <w:t xml:space="preserve"> Change the code in </w:t>
       </w:r>
-      <w:proofErr w:type="spellStart"/>
       <w:r>
         <w:rPr>
           <w:b/>
         </w:rPr>
         <w:t>Register.cshtml.cs</w:t>
       </w:r>
-      <w:proofErr w:type="spellEnd"/>
       <w:r>
         <w:t xml:space="preserve"> to match the requirements and </w:t>
       </w:r>
@@ -5699,7 +5471,7 @@
 <w:ftr xmlns:wpc="http://schemas.microsoft.com/office/word/2010/wordprocessingCanvas" xmlns:cx="http://schemas.microsoft.com/office/drawing/2014/chartex" xmlns:cx1="http://schemas.microsoft.com/office/drawing/2015/9/8/chartex" xmlns:mc="http://schemas.openxmlformats.org/markup-compatibility/2006" xmlns:o="urn:schemas-microsoft-com:office:office" xmlns:r="http://schemas.openxmlformats.org/officeDocument/2006/relationships" xmlns:m="http://schemas.openxmlformats.org/officeDocument/2006/math" xmlns:v="urn:schemas-microsoft-com:vml" xmlns:wp14="http://schemas.microsoft.com/office/word/2010/wordprocessingDrawing" xmlns:wp="http://schemas.openxmlformats.org/drawingml/2006/wordprocessingDrawing" xmlns:w10="urn:schemas-microsoft-com:office:word" xmlns:w="http://schemas.openxmlformats.org/wordprocessingml/2006/main" xmlns:w14="http://schemas.microsoft.com/office/word/2010/wordml" xmlns:w15="http://schemas.microsoft.com/office/word/2012/wordml" xmlns:w16se="http://schemas.microsoft.com/office/word/2015/wordml/symex" xmlns:wpg="http://schemas.microsoft.com/office/word/2010/wordprocessingGroup" xmlns:wpi="http://schemas.microsoft.com/office/word/2010/wordprocessingInk" xmlns:wne="http://schemas.microsoft.com/office/word/2006/wordml" xmlns:wps="http://schemas.microsoft.com/office/word/2010/wordprocessingShape" mc:Ignorable="w14 w15 w16se wp14">
   <w:p>
     <w:pPr>
-      <w:pStyle w:val="Footer"/>
+      <w:pStyle w:val="a5"/>
     </w:pPr>
   </w:p>
 </w:ftr>
@@ -5709,11 +5481,12 @@
 <w:ftr xmlns:wpc="http://schemas.microsoft.com/office/word/2010/wordprocessingCanvas" xmlns:cx="http://schemas.microsoft.com/office/drawing/2014/chartex" xmlns:cx1="http://schemas.microsoft.com/office/drawing/2015/9/8/chartex" xmlns:mc="http://schemas.openxmlformats.org/markup-compatibility/2006" xmlns:o="urn:schemas-microsoft-com:office:office" xmlns:r="http://schemas.openxmlformats.org/officeDocument/2006/relationships" xmlns:m="http://schemas.openxmlformats.org/officeDocument/2006/math" xmlns:v="urn:schemas-microsoft-com:vml" xmlns:wp14="http://schemas.microsoft.com/office/word/2010/wordprocessingDrawing" xmlns:wp="http://schemas.openxmlformats.org/drawingml/2006/wordprocessingDrawing" xmlns:w10="urn:schemas-microsoft-com:office:word" xmlns:w="http://schemas.openxmlformats.org/wordprocessingml/2006/main" xmlns:w14="http://schemas.microsoft.com/office/word/2010/wordml" xmlns:w15="http://schemas.microsoft.com/office/word/2012/wordml" xmlns:w16se="http://schemas.microsoft.com/office/word/2015/wordml/symex" xmlns:wpg="http://schemas.microsoft.com/office/word/2010/wordprocessingGroup" xmlns:wpi="http://schemas.microsoft.com/office/word/2010/wordprocessingInk" xmlns:wne="http://schemas.microsoft.com/office/word/2006/wordml" xmlns:wps="http://schemas.microsoft.com/office/word/2010/wordprocessingShape" mc:Ignorable="w14 w15 w16se wp14">
   <w:p>
     <w:pPr>
-      <w:pStyle w:val="Footer"/>
+      <w:pStyle w:val="a5"/>
     </w:pPr>
     <w:r>
       <w:rPr>
         <w:noProof/>
+        <w:lang w:val="bg-BG" w:eastAsia="bg-BG"/>
       </w:rPr>
       <w:drawing>
         <wp:anchor distT="0" distB="0" distL="114300" distR="114300" simplePos="0" relativeHeight="251659264" behindDoc="0" locked="0" layoutInCell="1" allowOverlap="1" wp14:anchorId="4AB41FED" wp14:editId="7B399BEA">
@@ -5785,6 +5558,7 @@
     <w:r>
       <w:rPr>
         <w:noProof/>
+        <w:lang w:val="bg-BG" w:eastAsia="bg-BG"/>
       </w:rPr>
       <mc:AlternateContent>
         <mc:Choice Requires="wps">
@@ -5840,7 +5614,7 @@
             </wp:anchor>
           </w:drawing>
         </mc:Choice>
-        <mc:Fallback xmlns:cx2="http://schemas.microsoft.com/office/drawing/2015/10/21/chartex" xmlns:cx3="http://schemas.microsoft.com/office/drawing/2016/5/9/chartex" xmlns:cx4="http://schemas.microsoft.com/office/drawing/2016/5/10/chartex" xmlns:cx5="http://schemas.microsoft.com/office/drawing/2016/5/11/chartex" xmlns:cx6="http://schemas.microsoft.com/office/drawing/2016/5/12/chartex" xmlns:cx7="http://schemas.microsoft.com/office/drawing/2016/5/13/chartex" xmlns:cx8="http://schemas.microsoft.com/office/drawing/2016/5/14/chartex" xmlns:aink="http://schemas.microsoft.com/office/drawing/2016/ink" xmlns:am3d="http://schemas.microsoft.com/office/drawing/2017/model3d" xmlns:w16cid="http://schemas.microsoft.com/office/word/2016/wordml/cid">
+        <mc:Fallback xmlns:w16cid="http://schemas.microsoft.com/office/word/2016/wordml/cid" xmlns:am3d="http://schemas.microsoft.com/office/drawing/2017/model3d" xmlns:aink="http://schemas.microsoft.com/office/drawing/2016/ink" xmlns:cx8="http://schemas.microsoft.com/office/drawing/2016/5/14/chartex" xmlns:cx7="http://schemas.microsoft.com/office/drawing/2016/5/13/chartex" xmlns:cx6="http://schemas.microsoft.com/office/drawing/2016/5/12/chartex" xmlns:cx5="http://schemas.microsoft.com/office/drawing/2016/5/11/chartex" xmlns:cx4="http://schemas.microsoft.com/office/drawing/2016/5/10/chartex" xmlns:cx3="http://schemas.microsoft.com/office/drawing/2016/5/9/chartex" xmlns:cx2="http://schemas.microsoft.com/office/drawing/2015/10/21/chartex">
           <w:pict>
             <v:line w14:anchorId="70ABAC71" id="Straight Connector 14" o:spid="_x0000_s1026" style="position:absolute;flip:y;z-index:251660288;visibility:visible;mso-wrap-style:square;mso-width-percent:0;mso-height-percent:0;mso-wrap-distance-left:9pt;mso-wrap-distance-top:-3e-5mm;mso-wrap-distance-right:9pt;mso-wrap-distance-bottom:-3e-5mm;mso-position-horizontal:absolute;mso-position-horizontal-relative:text;mso-position-vertical:absolute;mso-position-vertical-relative:text;mso-width-percent:0;mso-height-percent:0;mso-width-relative:page;mso-height-relative:page" from="-.1pt,5.2pt" to="520.7pt,5.2pt" o:gfxdata="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" strokecolor="#f37123" strokeweight="1pt">
               <v:stroke endcap="round"/>
@@ -5853,6 +5627,7 @@
     <w:r>
       <w:rPr>
         <w:noProof/>
+        <w:lang w:val="bg-BG" w:eastAsia="bg-BG"/>
       </w:rPr>
       <mc:AlternateContent>
         <mc:Choice Requires="wps">
@@ -5937,7 +5712,7 @@
                               <w:sz w:val="18"/>
                               <w:szCs w:val="18"/>
                             </w:rPr>
-                            <w:t>7</w:t>
+                            <w:t>5</w:t>
                           </w:r>
                           <w:r>
                             <w:rPr>
@@ -6063,7 +5838,7 @@
                         <w:sz w:val="18"/>
                         <w:szCs w:val="18"/>
                       </w:rPr>
-                      <w:t>7</w:t>
+                      <w:t>5</w:t>
                     </w:r>
                     <w:r>
                       <w:rPr>
@@ -6126,6 +5901,7 @@
     <w:r>
       <w:rPr>
         <w:noProof/>
+        <w:lang w:val="bg-BG" w:eastAsia="bg-BG"/>
       </w:rPr>
       <mc:AlternateContent>
         <mc:Choice Requires="wps">
@@ -6199,7 +5975,7 @@
             </wp:anchor>
           </w:drawing>
         </mc:Choice>
-        <mc:Fallback xmlns:cx2="http://schemas.microsoft.com/office/drawing/2015/10/21/chartex" xmlns:cx3="http://schemas.microsoft.com/office/drawing/2016/5/9/chartex" xmlns:cx4="http://schemas.microsoft.com/office/drawing/2016/5/10/chartex" xmlns:cx5="http://schemas.microsoft.com/office/drawing/2016/5/11/chartex" xmlns:cx6="http://schemas.microsoft.com/office/drawing/2016/5/12/chartex" xmlns:cx7="http://schemas.microsoft.com/office/drawing/2016/5/13/chartex" xmlns:cx8="http://schemas.microsoft.com/office/drawing/2016/5/14/chartex" xmlns:aink="http://schemas.microsoft.com/office/drawing/2016/ink" xmlns:am3d="http://schemas.microsoft.com/office/drawing/2017/model3d" xmlns:w16cid="http://schemas.microsoft.com/office/word/2016/wordml/cid">
+        <mc:Fallback xmlns:w16cid="http://schemas.microsoft.com/office/word/2016/wordml/cid" xmlns:am3d="http://schemas.microsoft.com/office/drawing/2017/model3d" xmlns:aink="http://schemas.microsoft.com/office/drawing/2016/ink" xmlns:cx8="http://schemas.microsoft.com/office/drawing/2016/5/14/chartex" xmlns:cx7="http://schemas.microsoft.com/office/drawing/2016/5/13/chartex" xmlns:cx6="http://schemas.microsoft.com/office/drawing/2016/5/12/chartex" xmlns:cx5="http://schemas.microsoft.com/office/drawing/2016/5/11/chartex" xmlns:cx4="http://schemas.microsoft.com/office/drawing/2016/5/10/chartex" xmlns:cx3="http://schemas.microsoft.com/office/drawing/2016/5/9/chartex" xmlns:cx2="http://schemas.microsoft.com/office/drawing/2015/10/21/chartex">
           <w:pict>
             <v:shape w14:anchorId="3289FBD9" id="Text Box 12" o:spid="_x0000_s1027" type="#_x0000_t202" style="position:absolute;margin-left:125.15pt;margin-top:26.95pt;width:44.85pt;height:15.75pt;z-index:251662336;visibility:visible;mso-wrap-style:square;mso-width-percent:0;mso-height-percent:0;mso-wrap-distance-left:9pt;mso-wrap-distance-top:0;mso-wrap-distance-right:9pt;mso-wrap-distance-bottom:0;mso-position-horizontal:absolute;mso-position-horizontal-relative:text;mso-position-vertical:absolute;mso-position-vertical-relative:text;mso-width-percent:0;mso-height-percent:0;mso-width-relative:page;mso-height-relative:page;v-text-anchor:middle" o:gfxdata="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" filled="f" stroked="f" strokeweight=".5pt">
               <v:textbox inset=".5mm,0,0,0">
@@ -6226,6 +6002,7 @@
     <w:r>
       <w:rPr>
         <w:noProof/>
+        <w:lang w:val="bg-BG" w:eastAsia="bg-BG"/>
       </w:rPr>
       <mc:AlternateContent>
         <mc:Choice Requires="wps">
@@ -6287,7 +6064,7 @@
                           <w:hyperlink r:id="rId3" w:history="1">
                             <w:r>
                               <w:rPr>
-                                <w:rStyle w:val="Hyperlink"/>
+                                <w:rStyle w:val="a9"/>
                                 <w:rFonts w:cs="Arial"/>
                                 <w:sz w:val="19"/>
                                 <w:szCs w:val="19"/>
@@ -6305,7 +6082,7 @@
                           <w:hyperlink r:id="rId4" w:history="1">
                             <w:r>
                               <w:rPr>
-                                <w:rStyle w:val="Hyperlink"/>
+                                <w:rStyle w:val="a9"/>
                                 <w:rFonts w:cs="Arial"/>
                                 <w:sz w:val="19"/>
                                 <w:szCs w:val="19"/>
@@ -6335,6 +6112,7 @@
                               <w:noProof/>
                               <w:sz w:val="20"/>
                               <w:szCs w:val="20"/>
+                              <w:lang w:val="bg-BG" w:eastAsia="bg-BG"/>
                             </w:rPr>
                             <w:drawing>
                               <wp:inline distT="0" distB="0" distL="0" distR="0" wp14:anchorId="50CD98BE" wp14:editId="7A699E6A">
@@ -6401,13 +6179,14 @@
                               <w:noProof/>
                               <w:sz w:val="20"/>
                               <w:szCs w:val="20"/>
+                              <w:lang w:val="bg-BG" w:eastAsia="bg-BG"/>
                             </w:rPr>
                             <w:drawing>
                               <wp:inline distT="0" distB="0" distL="0" distR="0" wp14:anchorId="40EF5034" wp14:editId="37E4B2EF">
                                 <wp:extent cx="168910" cy="201295"/>
                                 <wp:effectExtent l="0" t="0" r="2540" b="8255"/>
                                 <wp:docPr id="9" name="Picture 9">
-                                  <a:hlinkClick xmlns:a="http://schemas.openxmlformats.org/drawingml/2006/main" r:id="rId1"/>
+                                  <a:hlinkClick xmlns:a="http://schemas.openxmlformats.org/drawingml/2006/main" r:id="rId3"/>
                                 </wp:docPr>
                                 <wp:cNvGraphicFramePr>
                                   <a:graphicFrameLocks xmlns:a="http://schemas.openxmlformats.org/drawingml/2006/main" noChangeAspect="1"/>
@@ -6468,6 +6247,7 @@
                               <w:noProof/>
                               <w:sz w:val="20"/>
                               <w:szCs w:val="20"/>
+                              <w:lang w:val="bg-BG" w:eastAsia="bg-BG"/>
                             </w:rPr>
                             <w:drawing>
                               <wp:inline distT="0" distB="0" distL="0" distR="0" wp14:anchorId="5BB13EB5" wp14:editId="39BF9553">
@@ -6521,6 +6301,7 @@
                               <w:noProof/>
                               <w:sz w:val="20"/>
                               <w:szCs w:val="20"/>
+                              <w:lang w:val="bg-BG" w:eastAsia="bg-BG"/>
                             </w:rPr>
                             <w:drawing>
                               <wp:inline distT="0" distB="0" distL="0" distR="0" wp14:anchorId="05D05664" wp14:editId="248EE783">
@@ -6574,6 +6355,7 @@
                               <w:noProof/>
                               <w:sz w:val="20"/>
                               <w:szCs w:val="20"/>
+                              <w:lang w:val="bg-BG" w:eastAsia="bg-BG"/>
                             </w:rPr>
                             <w:drawing>
                               <wp:inline distT="0" distB="0" distL="0" distR="0" wp14:anchorId="19545460" wp14:editId="53359ACD">
@@ -6627,6 +6409,7 @@
                               <w:noProof/>
                               <w:sz w:val="20"/>
                               <w:szCs w:val="20"/>
+                              <w:lang w:val="bg-BG" w:eastAsia="bg-BG"/>
                             </w:rPr>
                             <w:drawing>
                               <wp:inline distT="0" distB="0" distL="0" distR="0" wp14:anchorId="4A807F97" wp14:editId="3EABAAE2">
@@ -6693,6 +6476,7 @@
                               <w:noProof/>
                               <w:sz w:val="20"/>
                               <w:szCs w:val="20"/>
+                              <w:lang w:val="bg-BG" w:eastAsia="bg-BG"/>
                             </w:rPr>
                             <w:drawing>
                               <wp:inline distT="0" distB="0" distL="0" distR="0" wp14:anchorId="5AC77093" wp14:editId="30369464">
@@ -6759,6 +6543,7 @@
                               <w:noProof/>
                               <w:sz w:val="20"/>
                               <w:szCs w:val="20"/>
+                              <w:lang w:val="bg-BG" w:eastAsia="bg-BG"/>
                             </w:rPr>
                             <w:drawing>
                               <wp:inline distT="0" distB="0" distL="0" distR="0" wp14:anchorId="38E783C4" wp14:editId="24B6BBF7">
@@ -6812,6 +6597,7 @@
                               <w:noProof/>
                               <w:sz w:val="20"/>
                               <w:szCs w:val="20"/>
+                              <w:lang w:val="bg-BG" w:eastAsia="bg-BG"/>
                             </w:rPr>
                             <w:drawing>
                               <wp:inline distT="0" distB="0" distL="0" distR="0" wp14:anchorId="1155AA55" wp14:editId="1E7429D1">
@@ -6878,6 +6664,7 @@
                               <w:noProof/>
                               <w:sz w:val="20"/>
                               <w:szCs w:val="20"/>
+                              <w:lang w:val="bg-BG" w:eastAsia="bg-BG"/>
                             </w:rPr>
                             <w:drawing>
                               <wp:inline distT="0" distB="0" distL="0" distR="0" wp14:anchorId="6974ED79" wp14:editId="45C71DCA">
@@ -6937,7 +6724,7 @@
             </wp:anchor>
           </w:drawing>
         </mc:Choice>
-        <mc:Fallback xmlns:cx2="http://schemas.microsoft.com/office/drawing/2015/10/21/chartex" xmlns:cx3="http://schemas.microsoft.com/office/drawing/2016/5/9/chartex" xmlns:cx4="http://schemas.microsoft.com/office/drawing/2016/5/10/chartex" xmlns:cx5="http://schemas.microsoft.com/office/drawing/2016/5/11/chartex" xmlns:cx6="http://schemas.microsoft.com/office/drawing/2016/5/12/chartex" xmlns:cx7="http://schemas.microsoft.com/office/drawing/2016/5/13/chartex" xmlns:cx8="http://schemas.microsoft.com/office/drawing/2016/5/14/chartex" xmlns:aink="http://schemas.microsoft.com/office/drawing/2016/ink" xmlns:am3d="http://schemas.microsoft.com/office/drawing/2017/model3d" xmlns:w16cid="http://schemas.microsoft.com/office/word/2016/wordml/cid">
+        <mc:Fallback xmlns:w16cid="http://schemas.microsoft.com/office/word/2016/wordml/cid" xmlns:am3d="http://schemas.microsoft.com/office/drawing/2017/model3d" xmlns:aink="http://schemas.microsoft.com/office/drawing/2016/ink" xmlns:cx8="http://schemas.microsoft.com/office/drawing/2016/5/14/chartex" xmlns:cx7="http://schemas.microsoft.com/office/drawing/2016/5/13/chartex" xmlns:cx6="http://schemas.microsoft.com/office/drawing/2016/5/12/chartex" xmlns:cx5="http://schemas.microsoft.com/office/drawing/2016/5/11/chartex" xmlns:cx4="http://schemas.microsoft.com/office/drawing/2016/5/10/chartex" xmlns:cx3="http://schemas.microsoft.com/office/drawing/2016/5/9/chartex" xmlns:cx2="http://schemas.microsoft.com/office/drawing/2015/10/21/chartex">
           <w:pict>
             <v:shape w14:anchorId="053593F3" id="Text Box 11" o:spid="_x0000_s1028" type="#_x0000_t202" style="position:absolute;margin-left:124.4pt;margin-top:6.7pt;width:396.3pt;height:40.45pt;z-index:251663360;visibility:visible;mso-wrap-style:square;mso-width-percent:0;mso-height-percent:0;mso-wrap-distance-left:9pt;mso-wrap-distance-top:0;mso-wrap-distance-right:9pt;mso-wrap-distance-bottom:0;mso-position-horizontal:absolute;mso-position-horizontal-relative:text;mso-position-vertical:absolute;mso-position-vertical-relative:text;mso-width-percent:0;mso-height-percent:0;mso-width-relative:page;mso-height-relative:page;v-text-anchor:top" o:gfxdata="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" filled="f" stroked="f">
               <v:textbox inset=".5mm,1.2mm,.5mm,.5mm">
@@ -7608,7 +7395,7 @@
 <w:ftr xmlns:wpc="http://schemas.microsoft.com/office/word/2010/wordprocessingCanvas" xmlns:cx="http://schemas.microsoft.com/office/drawing/2014/chartex" xmlns:cx1="http://schemas.microsoft.com/office/drawing/2015/9/8/chartex" xmlns:mc="http://schemas.openxmlformats.org/markup-compatibility/2006" xmlns:o="urn:schemas-microsoft-com:office:office" xmlns:r="http://schemas.openxmlformats.org/officeDocument/2006/relationships" xmlns:m="http://schemas.openxmlformats.org/officeDocument/2006/math" xmlns:v="urn:schemas-microsoft-com:vml" xmlns:wp14="http://schemas.microsoft.com/office/word/2010/wordprocessingDrawing" xmlns:wp="http://schemas.openxmlformats.org/drawingml/2006/wordprocessingDrawing" xmlns:w10="urn:schemas-microsoft-com:office:word" xmlns:w="http://schemas.openxmlformats.org/wordprocessingml/2006/main" xmlns:w14="http://schemas.microsoft.com/office/word/2010/wordml" xmlns:w15="http://schemas.microsoft.com/office/word/2012/wordml" xmlns:w16se="http://schemas.microsoft.com/office/word/2015/wordml/symex" xmlns:wpg="http://schemas.microsoft.com/office/word/2010/wordprocessingGroup" xmlns:wpi="http://schemas.microsoft.com/office/word/2010/wordprocessingInk" xmlns:wne="http://schemas.microsoft.com/office/word/2006/wordml" xmlns:wps="http://schemas.microsoft.com/office/word/2010/wordprocessingShape" mc:Ignorable="w14 w15 w16se wp14">
   <w:p>
     <w:pPr>
-      <w:pStyle w:val="Footer"/>
+      <w:pStyle w:val="a5"/>
     </w:pPr>
   </w:p>
 </w:ftr>
@@ -7643,7 +7430,7 @@
 <w:hdr xmlns:wpc="http://schemas.microsoft.com/office/word/2010/wordprocessingCanvas" xmlns:cx="http://schemas.microsoft.com/office/drawing/2014/chartex" xmlns:cx1="http://schemas.microsoft.com/office/drawing/2015/9/8/chartex" xmlns:mc="http://schemas.openxmlformats.org/markup-compatibility/2006" xmlns:o="urn:schemas-microsoft-com:office:office" xmlns:r="http://schemas.openxmlformats.org/officeDocument/2006/relationships" xmlns:m="http://schemas.openxmlformats.org/officeDocument/2006/math" xmlns:v="urn:schemas-microsoft-com:vml" xmlns:wp14="http://schemas.microsoft.com/office/word/2010/wordprocessingDrawing" xmlns:wp="http://schemas.openxmlformats.org/drawingml/2006/wordprocessingDrawing" xmlns:w10="urn:schemas-microsoft-com:office:word" xmlns:w="http://schemas.openxmlformats.org/wordprocessingml/2006/main" xmlns:w14="http://schemas.microsoft.com/office/word/2010/wordml" xmlns:w15="http://schemas.microsoft.com/office/word/2012/wordml" xmlns:w16se="http://schemas.microsoft.com/office/word/2015/wordml/symex" xmlns:wpg="http://schemas.microsoft.com/office/word/2010/wordprocessingGroup" xmlns:wpi="http://schemas.microsoft.com/office/word/2010/wordprocessingInk" xmlns:wne="http://schemas.microsoft.com/office/word/2006/wordml" xmlns:wps="http://schemas.microsoft.com/office/word/2010/wordprocessingShape" mc:Ignorable="w14 w15 w16se wp14">
   <w:p>
     <w:pPr>
-      <w:pStyle w:val="Header"/>
+      <w:pStyle w:val="a3"/>
     </w:pPr>
   </w:p>
 </w:hdr>
@@ -7653,7 +7440,7 @@
 <w:hdr xmlns:wpc="http://schemas.microsoft.com/office/word/2010/wordprocessingCanvas" xmlns:cx="http://schemas.microsoft.com/office/drawing/2014/chartex" xmlns:cx1="http://schemas.microsoft.com/office/drawing/2015/9/8/chartex" xmlns:mc="http://schemas.openxmlformats.org/markup-compatibility/2006" xmlns:o="urn:schemas-microsoft-com:office:office" xmlns:r="http://schemas.openxmlformats.org/officeDocument/2006/relationships" xmlns:m="http://schemas.openxmlformats.org/officeDocument/2006/math" xmlns:v="urn:schemas-microsoft-com:vml" xmlns:wp14="http://schemas.microsoft.com/office/word/2010/wordprocessingDrawing" xmlns:wp="http://schemas.openxmlformats.org/drawingml/2006/wordprocessingDrawing" xmlns:w10="urn:schemas-microsoft-com:office:word" xmlns:w="http://schemas.openxmlformats.org/wordprocessingml/2006/main" xmlns:w14="http://schemas.microsoft.com/office/word/2010/wordml" xmlns:w15="http://schemas.microsoft.com/office/word/2012/wordml" xmlns:w16se="http://schemas.microsoft.com/office/word/2015/wordml/symex" xmlns:wpg="http://schemas.microsoft.com/office/word/2010/wordprocessingGroup" xmlns:wpi="http://schemas.microsoft.com/office/word/2010/wordprocessingInk" xmlns:wne="http://schemas.microsoft.com/office/word/2006/wordml" xmlns:wps="http://schemas.microsoft.com/office/word/2010/wordprocessingShape" mc:Ignorable="w14 w15 w16se wp14">
   <w:p>
     <w:pPr>
-      <w:pStyle w:val="Header"/>
+      <w:pStyle w:val="a3"/>
       <w:ind w:hanging="1134"/>
     </w:pPr>
   </w:p>
@@ -7664,7 +7451,7 @@
 <w:hdr xmlns:wpc="http://schemas.microsoft.com/office/word/2010/wordprocessingCanvas" xmlns:cx="http://schemas.microsoft.com/office/drawing/2014/chartex" xmlns:cx1="http://schemas.microsoft.com/office/drawing/2015/9/8/chartex" xmlns:mc="http://schemas.openxmlformats.org/markup-compatibility/2006" xmlns:o="urn:schemas-microsoft-com:office:office" xmlns:r="http://schemas.openxmlformats.org/officeDocument/2006/relationships" xmlns:m="http://schemas.openxmlformats.org/officeDocument/2006/math" xmlns:v="urn:schemas-microsoft-com:vml" xmlns:wp14="http://schemas.microsoft.com/office/word/2010/wordprocessingDrawing" xmlns:wp="http://schemas.openxmlformats.org/drawingml/2006/wordprocessingDrawing" xmlns:w10="urn:schemas-microsoft-com:office:word" xmlns:w="http://schemas.openxmlformats.org/wordprocessingml/2006/main" xmlns:w14="http://schemas.microsoft.com/office/word/2010/wordml" xmlns:w15="http://schemas.microsoft.com/office/word/2012/wordml" xmlns:w16se="http://schemas.microsoft.com/office/word/2015/wordml/symex" xmlns:wpg="http://schemas.microsoft.com/office/word/2010/wordprocessingGroup" xmlns:wpi="http://schemas.microsoft.com/office/word/2010/wordprocessingInk" xmlns:wne="http://schemas.microsoft.com/office/word/2006/wordml" xmlns:wps="http://schemas.microsoft.com/office/word/2010/wordprocessingShape" mc:Ignorable="w14 w15 w16se wp14">
   <w:p>
     <w:pPr>
-      <w:pStyle w:val="Header"/>
+      <w:pStyle w:val="a3"/>
     </w:pPr>
   </w:p>
 </w:hdr>
@@ -10738,7 +10525,7 @@
     <w:lsdException w:name="List Table 6 Colorful Accent 6" w:uiPriority="51"/>
     <w:lsdException w:name="List Table 7 Colorful Accent 6" w:uiPriority="52"/>
   </w:latentStyles>
-  <w:style w:type="paragraph" w:default="1" w:styleId="Normal">
+  <w:style w:type="paragraph" w:default="1" w:styleId="a">
     <w:name w:val="Normal"/>
     <w:qFormat/>
     <w:rsid w:val="008063E1"/>
@@ -10746,11 +10533,11 @@
       <w:spacing w:before="80" w:after="120"/>
     </w:pPr>
   </w:style>
-  <w:style w:type="paragraph" w:styleId="Heading1">
+  <w:style w:type="paragraph" w:styleId="1">
     <w:name w:val="heading 1"/>
-    <w:basedOn w:val="Normal"/>
-    <w:next w:val="Normal"/>
-    <w:link w:val="Heading1Char"/>
+    <w:basedOn w:val="a"/>
+    <w:next w:val="a"/>
+    <w:link w:val="10"/>
     <w:uiPriority w:val="9"/>
     <w:qFormat/>
     <w:rsid w:val="009254B7"/>
@@ -10768,11 +10555,11 @@
       <w:szCs w:val="32"/>
     </w:rPr>
   </w:style>
-  <w:style w:type="paragraph" w:styleId="Heading2">
+  <w:style w:type="paragraph" w:styleId="2">
     <w:name w:val="heading 2"/>
-    <w:basedOn w:val="Normal"/>
-    <w:next w:val="Normal"/>
-    <w:link w:val="Heading2Char"/>
+    <w:basedOn w:val="a"/>
+    <w:next w:val="a"/>
+    <w:link w:val="20"/>
     <w:uiPriority w:val="9"/>
     <w:qFormat/>
     <w:rsid w:val="009B5539"/>
@@ -10791,11 +10578,11 @@
       <w:szCs w:val="36"/>
     </w:rPr>
   </w:style>
-  <w:style w:type="paragraph" w:styleId="Heading3">
+  <w:style w:type="paragraph" w:styleId="3">
     <w:name w:val="heading 3"/>
-    <w:basedOn w:val="Normal"/>
-    <w:next w:val="Normal"/>
-    <w:link w:val="Heading3Char"/>
+    <w:basedOn w:val="a"/>
+    <w:next w:val="a"/>
+    <w:link w:val="30"/>
     <w:uiPriority w:val="9"/>
     <w:unhideWhenUsed/>
     <w:qFormat/>
@@ -10814,11 +10601,11 @@
       <w:szCs w:val="32"/>
     </w:rPr>
   </w:style>
-  <w:style w:type="paragraph" w:styleId="Heading4">
+  <w:style w:type="paragraph" w:styleId="4">
     <w:name w:val="heading 4"/>
-    <w:basedOn w:val="Normal"/>
-    <w:next w:val="Normal"/>
-    <w:link w:val="Heading4Char"/>
+    <w:basedOn w:val="a"/>
+    <w:next w:val="a"/>
+    <w:link w:val="40"/>
     <w:uiPriority w:val="9"/>
     <w:unhideWhenUsed/>
     <w:qFormat/>
@@ -10837,11 +10624,11 @@
       <w:sz w:val="28"/>
     </w:rPr>
   </w:style>
-  <w:style w:type="paragraph" w:styleId="Heading5">
+  <w:style w:type="paragraph" w:styleId="5">
     <w:name w:val="heading 5"/>
-    <w:basedOn w:val="Normal"/>
-    <w:next w:val="Normal"/>
-    <w:link w:val="Heading5Char"/>
+    <w:basedOn w:val="a"/>
+    <w:next w:val="a"/>
+    <w:link w:val="50"/>
     <w:uiPriority w:val="9"/>
     <w:semiHidden/>
     <w:unhideWhenUsed/>
@@ -10859,13 +10646,13 @@
       <w:color w:val="B2500E"/>
     </w:rPr>
   </w:style>
-  <w:style w:type="character" w:default="1" w:styleId="DefaultParagraphFont">
+  <w:style w:type="character" w:default="1" w:styleId="a0">
     <w:name w:val="Default Paragraph Font"/>
     <w:uiPriority w:val="1"/>
     <w:semiHidden/>
     <w:unhideWhenUsed/>
   </w:style>
-  <w:style w:type="table" w:default="1" w:styleId="TableNormal">
+  <w:style w:type="table" w:default="1" w:styleId="a1">
     <w:name w:val="Normal Table"/>
     <w:uiPriority w:val="99"/>
     <w:semiHidden/>
@@ -10880,16 +10667,16 @@
       </w:tblCellMar>
     </w:tblPr>
   </w:style>
-  <w:style w:type="numbering" w:default="1" w:styleId="NoList">
+  <w:style w:type="numbering" w:default="1" w:styleId="a2">
     <w:name w:val="No List"/>
     <w:uiPriority w:val="99"/>
     <w:semiHidden/>
     <w:unhideWhenUsed/>
   </w:style>
-  <w:style w:type="paragraph" w:styleId="Header">
+  <w:style w:type="paragraph" w:styleId="a3">
     <w:name w:val="header"/>
-    <w:basedOn w:val="Normal"/>
-    <w:link w:val="HeaderChar"/>
+    <w:basedOn w:val="a"/>
+    <w:link w:val="a4"/>
     <w:uiPriority w:val="99"/>
     <w:unhideWhenUsed/>
     <w:rsid w:val="008068A2"/>
@@ -10901,17 +10688,17 @@
       <w:spacing w:after="0" w:line="240" w:lineRule="auto"/>
     </w:pPr>
   </w:style>
-  <w:style w:type="character" w:customStyle="1" w:styleId="HeaderChar">
-    <w:name w:val="Header Char"/>
-    <w:basedOn w:val="DefaultParagraphFont"/>
-    <w:link w:val="Header"/>
+  <w:style w:type="character" w:customStyle="1" w:styleId="a4">
+    <w:name w:val="Горен колонтитул Знак"/>
+    <w:basedOn w:val="a0"/>
+    <w:link w:val="a3"/>
     <w:uiPriority w:val="99"/>
     <w:rsid w:val="008068A2"/>
   </w:style>
-  <w:style w:type="paragraph" w:styleId="Footer">
+  <w:style w:type="paragraph" w:styleId="a5">
     <w:name w:val="footer"/>
-    <w:basedOn w:val="Normal"/>
-    <w:link w:val="FooterChar"/>
+    <w:basedOn w:val="a"/>
+    <w:link w:val="a6"/>
     <w:uiPriority w:val="99"/>
     <w:unhideWhenUsed/>
     <w:rsid w:val="008068A2"/>
@@ -10923,17 +10710,17 @@
       <w:spacing w:after="0" w:line="240" w:lineRule="auto"/>
     </w:pPr>
   </w:style>
-  <w:style w:type="character" w:customStyle="1" w:styleId="FooterChar">
-    <w:name w:val="Footer Char"/>
-    <w:basedOn w:val="DefaultParagraphFont"/>
-    <w:link w:val="Footer"/>
+  <w:style w:type="character" w:customStyle="1" w:styleId="a6">
+    <w:name w:val="Долен колонтитул Знак"/>
+    <w:basedOn w:val="a0"/>
+    <w:link w:val="a5"/>
     <w:uiPriority w:val="99"/>
     <w:rsid w:val="008068A2"/>
   </w:style>
-  <w:style w:type="paragraph" w:styleId="BalloonText">
+  <w:style w:type="paragraph" w:styleId="a7">
     <w:name w:val="Balloon Text"/>
-    <w:basedOn w:val="Normal"/>
-    <w:link w:val="BalloonTextChar"/>
+    <w:basedOn w:val="a"/>
+    <w:link w:val="a8"/>
     <w:uiPriority w:val="99"/>
     <w:semiHidden/>
     <w:unhideWhenUsed/>
@@ -10947,10 +10734,10 @@
       <w:szCs w:val="16"/>
     </w:rPr>
   </w:style>
-  <w:style w:type="character" w:customStyle="1" w:styleId="BalloonTextChar">
-    <w:name w:val="Balloon Text Char"/>
-    <w:basedOn w:val="DefaultParagraphFont"/>
-    <w:link w:val="BalloonText"/>
+  <w:style w:type="character" w:customStyle="1" w:styleId="a8">
+    <w:name w:val="Изнесен текст Знак"/>
+    <w:basedOn w:val="a0"/>
+    <w:link w:val="a7"/>
     <w:uiPriority w:val="99"/>
     <w:semiHidden/>
     <w:rsid w:val="00564D7B"/>
@@ -10960,9 +10747,9 @@
       <w:szCs w:val="16"/>
     </w:rPr>
   </w:style>
-  <w:style w:type="character" w:styleId="Hyperlink">
+  <w:style w:type="character" w:styleId="a9">
     <w:name w:val="Hyperlink"/>
-    <w:basedOn w:val="DefaultParagraphFont"/>
+    <w:basedOn w:val="a0"/>
     <w:uiPriority w:val="99"/>
     <w:unhideWhenUsed/>
     <w:rsid w:val="0079324A"/>
@@ -10971,10 +10758,10 @@
       <w:u w:val="single"/>
     </w:rPr>
   </w:style>
-  <w:style w:type="character" w:customStyle="1" w:styleId="Heading1Char">
-    <w:name w:val="Heading 1 Char"/>
-    <w:basedOn w:val="DefaultParagraphFont"/>
-    <w:link w:val="Heading1"/>
+  <w:style w:type="character" w:customStyle="1" w:styleId="10">
+    <w:name w:val="Заглавие 1 Знак"/>
+    <w:basedOn w:val="a0"/>
+    <w:link w:val="1"/>
     <w:uiPriority w:val="9"/>
     <w:rsid w:val="009254B7"/>
     <w:rPr>
@@ -10985,10 +10772,10 @@
       <w:szCs w:val="32"/>
     </w:rPr>
   </w:style>
-  <w:style w:type="character" w:customStyle="1" w:styleId="Heading2Char">
-    <w:name w:val="Heading 2 Char"/>
-    <w:basedOn w:val="DefaultParagraphFont"/>
-    <w:link w:val="Heading2"/>
+  <w:style w:type="character" w:customStyle="1" w:styleId="20">
+    <w:name w:val="Заглавие 2 Знак"/>
+    <w:basedOn w:val="a0"/>
+    <w:link w:val="2"/>
     <w:uiPriority w:val="9"/>
     <w:rsid w:val="009B5539"/>
     <w:rPr>
@@ -11000,9 +10787,9 @@
       <w:szCs w:val="36"/>
     </w:rPr>
   </w:style>
-  <w:style w:type="paragraph" w:styleId="NormalWeb">
+  <w:style w:type="paragraph" w:styleId="aa">
     <w:name w:val="Normal (Web)"/>
-    <w:basedOn w:val="Normal"/>
+    <w:basedOn w:val="a"/>
     <w:uiPriority w:val="99"/>
     <w:semiHidden/>
     <w:unhideWhenUsed/>
@@ -11016,19 +10803,19 @@
       <w:szCs w:val="24"/>
     </w:rPr>
   </w:style>
-  <w:style w:type="character" w:styleId="Strong">
+  <w:style w:type="character" w:styleId="ab">
     <w:name w:val="Strong"/>
-    <w:basedOn w:val="DefaultParagraphFont"/>
+    <w:basedOn w:val="a0"/>
     <w:rsid w:val="00524789"/>
     <w:rPr>
       <w:b/>
       <w:bCs/>
     </w:rPr>
   </w:style>
-  <w:style w:type="character" w:customStyle="1" w:styleId="Heading3Char">
-    <w:name w:val="Heading 3 Char"/>
-    <w:basedOn w:val="DefaultParagraphFont"/>
-    <w:link w:val="Heading3"/>
+  <w:style w:type="character" w:customStyle="1" w:styleId="30">
+    <w:name w:val="Заглавие 3 Знак"/>
+    <w:basedOn w:val="a0"/>
+    <w:link w:val="3"/>
     <w:uiPriority w:val="9"/>
     <w:rsid w:val="008C5930"/>
     <w:rPr>
@@ -11039,10 +10826,10 @@
       <w:szCs w:val="32"/>
     </w:rPr>
   </w:style>
-  <w:style w:type="character" w:customStyle="1" w:styleId="Heading4Char">
-    <w:name w:val="Heading 4 Char"/>
-    <w:basedOn w:val="DefaultParagraphFont"/>
-    <w:link w:val="Heading4"/>
+  <w:style w:type="character" w:customStyle="1" w:styleId="40">
+    <w:name w:val="Заглавие 4 Знак"/>
+    <w:basedOn w:val="a0"/>
+    <w:link w:val="4"/>
     <w:uiPriority w:val="9"/>
     <w:rsid w:val="008C5930"/>
     <w:rPr>
@@ -11053,10 +10840,10 @@
       <w:sz w:val="28"/>
     </w:rPr>
   </w:style>
-  <w:style w:type="paragraph" w:styleId="ListParagraph">
+  <w:style w:type="paragraph" w:styleId="ac">
     <w:name w:val="List Paragraph"/>
-    <w:basedOn w:val="Normal"/>
-    <w:link w:val="ListParagraphChar"/>
+    <w:basedOn w:val="a"/>
+    <w:link w:val="ad"/>
     <w:uiPriority w:val="34"/>
     <w:qFormat/>
     <w:rsid w:val="008617B5"/>
@@ -11065,9 +10852,9 @@
       <w:contextualSpacing/>
     </w:pPr>
   </w:style>
-  <w:style w:type="character" w:styleId="FollowedHyperlink">
+  <w:style w:type="character" w:styleId="ae">
     <w:name w:val="FollowedHyperlink"/>
-    <w:basedOn w:val="DefaultParagraphFont"/>
+    <w:basedOn w:val="a0"/>
     <w:uiPriority w:val="99"/>
     <w:semiHidden/>
     <w:unhideWhenUsed/>
@@ -11077,10 +10864,10 @@
       <w:u w:val="single"/>
     </w:rPr>
   </w:style>
-  <w:style w:type="character" w:customStyle="1" w:styleId="Heading5Char">
-    <w:name w:val="Heading 5 Char"/>
-    <w:basedOn w:val="DefaultParagraphFont"/>
-    <w:link w:val="Heading5"/>
+  <w:style w:type="character" w:customStyle="1" w:styleId="50">
+    <w:name w:val="Заглавие 5 Знак"/>
+    <w:basedOn w:val="a0"/>
+    <w:link w:val="5"/>
     <w:uiPriority w:val="9"/>
     <w:semiHidden/>
     <w:rsid w:val="008C5930"/>
@@ -11092,7 +10879,7 @@
   </w:style>
   <w:style w:type="paragraph" w:customStyle="1" w:styleId="Code">
     <w:name w:val="Code"/>
-    <w:basedOn w:val="Normal"/>
+    <w:basedOn w:val="a"/>
     <w:link w:val="CodeChar"/>
     <w:qFormat/>
     <w:rsid w:val="008063E1"/>
@@ -11104,7 +10891,7 @@
   </w:style>
   <w:style w:type="character" w:customStyle="1" w:styleId="CodeChar">
     <w:name w:val="Code Char"/>
-    <w:basedOn w:val="DefaultParagraphFont"/>
+    <w:basedOn w:val="a0"/>
     <w:link w:val="Code"/>
     <w:rsid w:val="008063E1"/>
     <w:rPr>
@@ -11113,9 +10900,9 @@
       <w:noProof/>
     </w:rPr>
   </w:style>
-  <w:style w:type="table" w:styleId="TableGrid">
+  <w:style w:type="table" w:styleId="af">
     <w:name w:val="Table Grid"/>
-    <w:basedOn w:val="TableNormal"/>
+    <w:basedOn w:val="a1"/>
     <w:uiPriority w:val="59"/>
     <w:rsid w:val="00763912"/>
     <w:pPr>
@@ -11134,12 +10921,12 @@
   </w:style>
   <w:style w:type="character" w:customStyle="1" w:styleId="tgc">
     <w:name w:val="_tgc"/>
-    <w:basedOn w:val="DefaultParagraphFont"/>
+    <w:basedOn w:val="a0"/>
     <w:rsid w:val="00D8395C"/>
   </w:style>
   <w:style w:type="paragraph" w:customStyle="1" w:styleId="Index">
     <w:name w:val="Index"/>
-    <w:basedOn w:val="Normal"/>
+    <w:basedOn w:val="a"/>
     <w:rsid w:val="005054C7"/>
     <w:pPr>
       <w:suppressLineNumbers/>
@@ -11149,17 +10936,17 @@
       <w:rFonts w:cs="FreeSans"/>
     </w:rPr>
   </w:style>
-  <w:style w:type="character" w:customStyle="1" w:styleId="ListParagraphChar">
-    <w:name w:val="List Paragraph Char"/>
-    <w:basedOn w:val="DefaultParagraphFont"/>
-    <w:link w:val="ListParagraph"/>
+  <w:style w:type="character" w:customStyle="1" w:styleId="ad">
+    <w:name w:val="Списък на абзаци Знак"/>
+    <w:basedOn w:val="a0"/>
+    <w:link w:val="ac"/>
     <w:uiPriority w:val="34"/>
     <w:qFormat/>
     <w:rsid w:val="005054C7"/>
   </w:style>
   <w:style w:type="character" w:customStyle="1" w:styleId="InternetLink">
     <w:name w:val="Internet Link"/>
-    <w:basedOn w:val="DefaultParagraphFont"/>
+    <w:basedOn w:val="a0"/>
     <w:uiPriority w:val="99"/>
     <w:unhideWhenUsed/>
     <w:rsid w:val="005054C7"/>
@@ -11461,7 +11248,7 @@
 </file>
 
 <file path=customXml/itemProps1.xml><?xml version="1.0" encoding="utf-8"?>
-<ds:datastoreItem xmlns:ds="http://schemas.openxmlformats.org/officeDocument/2006/customXml" ds:itemID="{CCD896BA-0750-4057-9EE0-1868EEBA123A}">
+<ds:datastoreItem xmlns:ds="http://schemas.openxmlformats.org/officeDocument/2006/customXml" ds:itemID="{196571B9-F08F-4F02-A335-89285325AE70}">
   <ds:schemaRefs>
     <ds:schemaRef ds:uri="http://schemas.openxmlformats.org/officeDocument/2006/bibliography"/>
   </ds:schemaRefs>

</xml_diff>